<commit_message>
Lisätty seminaarityölle 2 ohjetta ja 3 pohjaa mistä valita
</commit_message>
<xml_diff>
--- a/08_seminaari/SeminaarityonRapotointiohjeWord.docx
+++ b/08_seminaari/SeminaarityonRapotointiohjeWord.docx
@@ -4,6 +4,9 @@
   <w:body>
     <w:p>
       <w:r>
+        <w:rPr>
+          <w:noProof/>
+        </w:rPr>
         <w:drawing>
           <wp:inline distT="0" distB="0" distL="0" distR="0" wp14:anchorId="3EDF0E6B" wp14:editId="0E38E1DC">
             <wp:extent cx="2419350" cy="952500"/>
@@ -54,6 +57,9 @@
         </w:drawing>
       </w:r>
       <w:r>
+        <w:rPr>
+          <w:noProof/>
+        </w:rPr>
         <mc:AlternateContent>
           <mc:Choice Requires="wpg">
             <w:drawing>
@@ -415,14 +421,7 @@
     </w:p>
     <w:p>
       <w:pPr>
-        <w:rPr>
-          <w:rStyle w:val="BookTitle"/>
-          <w:b w:val="0"/>
-        </w:rPr>
-      </w:pPr>
-    </w:p>
-    <w:p>
-      <w:pPr>
+        <w:ind w:left="5216" w:firstLine="1304"/>
         <w:rPr>
           <w:rStyle w:val="BookTitle"/>
           <w:b w:val="0"/>
@@ -1078,25 +1077,19 @@
         </w:numPr>
         <w:ind w:left="432" w:hanging="432"/>
       </w:pPr>
-      <w:bookmarkStart w:id="1" w:name="_Toc166145015"/>
-      <w:bookmarkStart w:id="2" w:name="_Toc175036409"/>
-      <w:bookmarkStart w:id="3" w:name="_Toc100850775"/>
+      <w:bookmarkStart w:id="1" w:name="_Toc100850775"/>
+      <w:bookmarkStart w:id="2" w:name="_Toc166145015"/>
+      <w:bookmarkStart w:id="3" w:name="_Toc175036409"/>
       <w:bookmarkEnd w:id="0"/>
       <w:r>
         <w:lastRenderedPageBreak/>
         <w:t>Tiivistelmä</w:t>
       </w:r>
-      <w:bookmarkEnd w:id="3"/>
+      <w:bookmarkEnd w:id="1"/>
     </w:p>
     <w:p>
       <w:r>
-        <w:t>Anna</w:t>
-      </w:r>
-      <w:r>
-        <w:t xml:space="preserve"> halutessasi</w:t>
-      </w:r>
-      <w:r>
-        <w:t xml:space="preserve"> </w:t>
+        <w:t xml:space="preserve">Anna halutessasi </w:t>
       </w:r>
       <w:r>
         <w:rPr>
@@ -1162,13 +1155,7 @@
     </w:p>
     <w:p>
       <w:r>
-        <w:t>Johdanto t</w:t>
-      </w:r>
-      <w:r>
-        <w:t>ai tausta ty</w:t>
-      </w:r>
-      <w:r>
-        <w:t>öllesi, tutkimuksen tarkoitus ja mahdolliset selvitettävät tutkimuskysymykset tai tavoitteet.</w:t>
+        <w:t>Johdanto tai tausta työllesi, tutkimuksen tarkoitus ja mahdolliset selvitettävät tutkimuskysymykset tai tavoitteet.</w:t>
       </w:r>
     </w:p>
     <w:p>
@@ -1217,6 +1204,38 @@
           <w:b/>
         </w:rPr>
         <w:t>MUITA VINKKEJÄ:</w:t>
+      </w:r>
+    </w:p>
+    <w:p>
+      <w:pPr>
+        <w:pStyle w:val="ListParagraph"/>
+      </w:pPr>
+      <w:r>
+        <w:t>Varmista, että työn otsikko vastaa sisältöä. Ja lukujen otsikot lukujen sisältöä</w:t>
+      </w:r>
+    </w:p>
+    <w:p>
+      <w:pPr>
+        <w:pStyle w:val="ListParagraph"/>
+      </w:pPr>
+      <w:r>
+        <w:t>Vältä toistoa (Lyhyt tiivistelmä ja lyhyt yhteenveto yleensä taitavat jonkun asian lyhyesti kertoa, mikä löytyy muualtakin)</w:t>
+      </w:r>
+    </w:p>
+    <w:p>
+      <w:pPr>
+        <w:pStyle w:val="ListParagraph"/>
+      </w:pPr>
+      <w:r>
+        <w:t>Voit viitata työn muihin osiin, vaikka linkkaamalla</w:t>
+      </w:r>
+    </w:p>
+    <w:p>
+      <w:pPr>
+        <w:pStyle w:val="ListParagraph"/>
+      </w:pPr>
+      <w:r>
+        <w:t>Kuvioiden ja kaavioiden käyttö on sallittua ja jopa toivottua</w:t>
       </w:r>
     </w:p>
     <w:p>
@@ -1226,75 +1245,6 @@
           <w:ilvl w:val="0"/>
           <w:numId w:val="47"/>
         </w:numPr>
-        <w:spacing w:after="160" w:line="259" w:lineRule="auto"/>
-        <w:contextualSpacing/>
-        <w:jc w:val="left"/>
-      </w:pPr>
-      <w:r>
-        <w:t>Varmista, että työn otsikko vastaa sisältöä. Ja lukujen otsikot lukujen sisältöä</w:t>
-      </w:r>
-    </w:p>
-    <w:p>
-      <w:pPr>
-        <w:pStyle w:val="ListParagraph"/>
-        <w:numPr>
-          <w:ilvl w:val="0"/>
-          <w:numId w:val="47"/>
-        </w:numPr>
-        <w:spacing w:after="160" w:line="259" w:lineRule="auto"/>
-        <w:contextualSpacing/>
-        <w:jc w:val="left"/>
-      </w:pPr>
-      <w:r>
-        <w:t>Vältä toistoa (Lyhyt tiivistelmä ja lyhyt yhteenveto yleensä taitavat jonkun asian lyhyesti kertoa, mikä löytyy muualtakin)</w:t>
-      </w:r>
-    </w:p>
-    <w:p>
-      <w:pPr>
-        <w:pStyle w:val="ListParagraph"/>
-        <w:numPr>
-          <w:ilvl w:val="0"/>
-          <w:numId w:val="47"/>
-        </w:numPr>
-        <w:spacing w:after="160" w:line="259" w:lineRule="auto"/>
-        <w:contextualSpacing/>
-        <w:jc w:val="left"/>
-      </w:pPr>
-      <w:r>
-        <w:t>V</w:t>
-      </w:r>
-      <w:r>
-        <w:t>oit viitata työn muihin osiin, vaikka linkkaamalla</w:t>
-      </w:r>
-    </w:p>
-    <w:p>
-      <w:pPr>
-        <w:pStyle w:val="ListParagraph"/>
-        <w:numPr>
-          <w:ilvl w:val="0"/>
-          <w:numId w:val="47"/>
-        </w:numPr>
-        <w:spacing w:after="160" w:line="259" w:lineRule="auto"/>
-        <w:contextualSpacing/>
-        <w:jc w:val="left"/>
-      </w:pPr>
-      <w:r>
-        <w:t xml:space="preserve">Kuvioiden ja kaavioiden käyttö on sallittua ja </w:t>
-      </w:r>
-      <w:r>
-        <w:t xml:space="preserve">jopa </w:t>
-      </w:r>
-      <w:r>
-        <w:t>toivottua</w:t>
-      </w:r>
-    </w:p>
-    <w:p>
-      <w:pPr>
-        <w:pStyle w:val="ListParagraph"/>
-        <w:numPr>
-          <w:ilvl w:val="0"/>
-          <w:numId w:val="47"/>
-        </w:numPr>
       </w:pPr>
       <w:r>
         <w:t xml:space="preserve">Julkaise raportti </w:t>
@@ -1337,10 +1287,16 @@
         <w:rPr>
           <w:b/>
         </w:rPr>
-        <w:t>PDF-muotoon</w:t>
-      </w:r>
-      <w:r>
-        <w:t xml:space="preserve"> tallennettuna   TAI</w:t>
+        <w:t>PDF-muot</w:t>
+      </w:r>
+      <w:r>
+        <w:rPr>
+          <w:b/>
+        </w:rPr>
+        <w:t>oon tallennettuna</w:t>
+      </w:r>
+      <w:r>
+        <w:t xml:space="preserve">   TAI</w:t>
       </w:r>
     </w:p>
     <w:p>
@@ -1368,15 +1324,13 @@
       <w:r>
         <w:t xml:space="preserve"> laadittuna, eli esim. seminaarirapo.md</w:t>
       </w:r>
+      <w:r>
+        <w:t>, yhdessä tai useammassa linkitetyssä md-tiedostossa</w:t>
+      </w:r>
     </w:p>
     <w:p>
-      <w:bookmarkStart w:id="7" w:name="_GoBack"/>
-      <w:bookmarkEnd w:id="7"/>
-      <w:r>
-        <w:t>… lisää päälukuja tähän, 3,4,5,…, alilukuineen 3.1., 5.3.,</w:t>
-      </w:r>
-      <w:r>
-        <w:t xml:space="preserve"> jne.</w:t>
+      <w:r>
+        <w:t>… lisää päälukuja tähän, 3,4,5,…, alilukuineen 3.1., 5.3., jne.</w:t>
       </w:r>
     </w:p>
     <w:p/>
@@ -1384,11 +1338,12 @@
       <w:pPr>
         <w:pStyle w:val="Heading1"/>
       </w:pPr>
-      <w:bookmarkStart w:id="8" w:name="_Toc100850779"/>
+      <w:bookmarkStart w:id="7" w:name="_Toc100850779"/>
       <w:r>
         <w:rPr>
           <w:noProof/>
         </w:rPr>
+        <w:lastRenderedPageBreak/>
         <mc:AlternateContent>
           <mc:Choice Requires="wps">
             <w:drawing>
@@ -1453,6 +1408,9 @@
                               <w:t>1</w:t>
                             </w:r>
                             <w:r>
+                              <w:rPr>
+                                <w:noProof/>
+                              </w:rPr>
                               <w:fldChar w:fldCharType="end"/>
                             </w:r>
                             <w:r>
@@ -1479,7 +1437,7 @@
                 <v:stroke joinstyle="miter"/>
                 <v:path gradientshapeok="t" o:connecttype="rect"/>
               </v:shapetype>
-              <v:shape id="Text Box 50" o:spid="_x0000_s1026" type="#_x0000_t202" style="position:absolute;left:0;text-align:left;margin-left:-11.4pt;margin-top:64.5pt;width:387pt;height:.05pt;z-index:251663360;visibility:visible;mso-wrap-style:square;mso-wrap-distance-left:9pt;mso-wrap-distance-top:0;mso-wrap-distance-right:9pt;mso-wrap-distance-bottom:0;mso-position-horizontal:absolute;mso-position-horizontal-relative:text;mso-position-vertical:absolute;mso-position-vertical-relative:text;v-text-anchor:top" o:gfxdata="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" stroked="f">
+              <v:shape id="Text Box 50" o:spid="_x0000_s1026" type="#_x0000_t202" style="position:absolute;left:0;text-align:left;margin-left:-11.4pt;margin-top:64.5pt;width:387pt;height:.05pt;z-index:251663360;visibility:visible;mso-wrap-style:square;mso-wrap-distance-left:9pt;mso-wrap-distance-top:0;mso-wrap-distance-right:9pt;mso-wrap-distance-bottom:0;mso-position-horizontal:absolute;mso-position-horizontal-relative:text;mso-position-vertical:absolute;mso-position-vertical-relative:text;v-text-anchor:top" o:gfxdata="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" stroked="f">
                 <v:textbox style="mso-fit-shape-to-text:t" inset="0,0,0,0">
                   <w:txbxContent>
                     <w:p>
@@ -1509,6 +1467,9 @@
                         <w:t>1</w:t>
                       </w:r>
                       <w:r>
+                        <w:rPr>
+                          <w:noProof/>
+                        </w:rPr>
                         <w:fldChar w:fldCharType="end"/>
                       </w:r>
                       <w:r>
@@ -1524,6 +1485,9 @@
         </mc:AlternateContent>
       </w:r>
       <w:r>
+        <w:rPr>
+          <w:noProof/>
+        </w:rPr>
         <mc:AlternateContent>
           <mc:Choice Requires="wps">
             <w:drawing>
@@ -1598,6 +1562,9 @@
         </mc:AlternateContent>
       </w:r>
       <w:r>
+        <w:rPr>
+          <w:noProof/>
+        </w:rPr>
         <mc:AlternateContent>
           <mc:Choice Requires="wps">
             <w:drawing>
@@ -1662,7 +1629,7 @@
           </mc:Choice>
           <mc:Fallback>
             <w:pict>
-              <v:shape w14:anchorId="7F721969" id="Text Box 1" o:spid="_x0000_s1027" type="#_x0000_t202" style="position:absolute;left:0;text-align:left;margin-left:-11.4pt;margin-top:64.5pt;width:74pt;height:.05pt;z-index:251661312;visibility:visible;mso-wrap-style:square;mso-wrap-distance-left:9pt;mso-wrap-distance-top:0;mso-wrap-distance-right:9pt;mso-wrap-distance-bottom:0;mso-position-horizontal:absolute;mso-position-horizontal-relative:text;mso-position-vertical:absolute;mso-position-vertical-relative:text;v-text-anchor:top" o:gfxdata="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" stroked="f">
+              <v:shape w14:anchorId="7F721969" id="Text Box 1" o:spid="_x0000_s1027" type="#_x0000_t202" style="position:absolute;left:0;text-align:left;margin-left:-11.4pt;margin-top:64.5pt;width:74pt;height:.05pt;z-index:251661312;visibility:visible;mso-wrap-style:square;mso-wrap-distance-left:9pt;mso-wrap-distance-top:0;mso-wrap-distance-right:9pt;mso-wrap-distance-bottom:0;mso-position-horizontal:absolute;mso-position-horizontal-relative:text;mso-position-vertical:absolute;mso-position-vertical-relative:text;v-text-anchor:top" o:gfxdata="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" stroked="f">
                 <v:textbox style="mso-fit-shape-to-text:t" inset="0,0,0,0">
                   <w:txbxContent>
                     <w:p>
@@ -1686,26 +1653,68 @@
       <w:r>
         <w:t>Arkkitehtuurikaavio / Algoritmin vuokaavio</w:t>
       </w:r>
+      <w:bookmarkEnd w:id="7"/>
+    </w:p>
+    <w:p>
+      <w:pPr>
+        <w:pStyle w:val="Heading1"/>
+      </w:pPr>
+      <w:bookmarkStart w:id="8" w:name="_Toc100850780"/>
+      <w:r>
+        <w:t>Yhteenveto / Tulokset / Johtopäätökset / Arviointia / Pohdinta tai muun niminen loppuluku</w:t>
+      </w:r>
       <w:bookmarkEnd w:id="8"/>
     </w:p>
     <w:p>
-      <w:pPr>
-        <w:pStyle w:val="Heading1"/>
-      </w:pPr>
-      <w:bookmarkStart w:id="9" w:name="_Toc100850780"/>
-      <w:r>
-        <w:t>Yhteenveto / Tulokset / Johtopäätökset / Arviointia / Pohdinta tai muun niminen loppuluku</w:t>
-      </w:r>
-      <w:bookmarkEnd w:id="9"/>
+      <w:r>
+        <w:t>Vedä yhteen löydökset, johtopäätökset, esittele tulokset</w:t>
+      </w:r>
+      <w:r>
+        <w:t>.</w:t>
+      </w:r>
     </w:p>
     <w:p>
       <w:r>
-        <w:t>Vedä yhteen löydökset, johtopäätökset, esittele tulokset, arvioi saavutettujen tulosten mielekkyyttä, hyödyllisyyttä, missä ajassa/ympäristössä tulos on pätevä jne.</w:t>
+        <w:t xml:space="preserve">Jos irtoaa: </w:t>
+      </w:r>
+      <w:r>
+        <w:t>arvioi saavutettujen tulosten mielekkyyttä, hyödyllisyyttä, missä ajassa/ympäristössä tulos on pätevä jne.</w:t>
       </w:r>
     </w:p>
     <w:p>
       <w:r>
-        <w:t xml:space="preserve">Esittele kahdella kolmella lauseella mitä aiheesta voisi tutkia lisää. </w:t>
+        <w:t>Omaa oppimista on jokaisen tarkoitus reflektoida tässä kohdassa.</w:t>
+      </w:r>
+    </w:p>
+    <w:p>
+      <w:r>
+        <w:t xml:space="preserve">Esittele </w:t>
+      </w:r>
+      <w:r>
+        <w:t>myös yhdellä tai muutamalla</w:t>
+      </w:r>
+      <w:r>
+        <w:t xml:space="preserve"> lauseella mitä aiheesta voisi tutkia</w:t>
+      </w:r>
+      <w:r>
+        <w:t>/selvittää/rakentaa</w:t>
+      </w:r>
+      <w:r>
+        <w:t xml:space="preserve"> lisää.</w:t>
+      </w:r>
+    </w:p>
+    <w:p/>
+    <w:p>
+      <w:pPr>
+        <w:rPr>
+          <w:sz w:val="44"/>
+        </w:rPr>
+      </w:pPr>
+      <w:r>
+        <w:rPr>
+          <w:sz w:val="44"/>
+        </w:rPr>
+        <w:t>Kiitos!</w:t>
       </w:r>
     </w:p>
     <w:p>
@@ -1740,8 +1749,9 @@
         </w:numPr>
         <w:ind w:left="432" w:hanging="432"/>
       </w:pPr>
-      <w:bookmarkStart w:id="10" w:name="_Toc100850781"/>
-      <w:r>
+      <w:bookmarkStart w:id="9" w:name="_Toc100850781"/>
+      <w:r>
+        <w:lastRenderedPageBreak/>
         <w:t>Lähte</w:t>
       </w:r>
       <w:r>
@@ -1750,37 +1760,14 @@
       <w:r>
         <w:t>t</w:t>
       </w:r>
-      <w:bookmarkEnd w:id="10"/>
+      <w:bookmarkEnd w:id="9"/>
       <w:r>
         <w:t>ä ja lähdeluettelosta</w:t>
       </w:r>
     </w:p>
     <w:p>
       <w:r>
-        <w:t xml:space="preserve">Voit tehdä lähdeluettelon oman mallin </w:t>
-      </w:r>
-      <w:r>
-        <w:t xml:space="preserve">käsin, </w:t>
-      </w:r>
-      <w:r>
-        <w:t>jo</w:t>
-      </w:r>
-      <w:r>
-        <w:t>lloin</w:t>
-      </w:r>
-      <w:r>
-        <w:t xml:space="preserve"> sisältö ajaa ohi </w:t>
-      </w:r>
-      <w:proofErr w:type="spellStart"/>
-      <w:r>
-        <w:t>muotovaatimusten.</w:t>
-      </w:r>
-      <w:r>
-        <w:t xml:space="preserve"> </w:t>
-      </w:r>
-      <w:proofErr w:type="spellEnd"/>
-      <w:r>
-        <w:t xml:space="preserve">tai käyttää vaikka </w:t>
+        <w:t xml:space="preserve">Voit tehdä lähdeluettelon oman mallin käsin, jolloin sisältö ajaa ohi muotovaatimusten. tai käyttää vaikka </w:t>
       </w:r>
       <w:proofErr w:type="spellStart"/>
       <w:r>
@@ -1793,25 +1780,7 @@
     </w:p>
     <w:p>
       <w:r>
-        <w:t>Tärkeintä on, että</w:t>
-      </w:r>
-      <w:r>
-        <w:t xml:space="preserve"> pidä</w:t>
-      </w:r>
-      <w:r>
-        <w:t>t</w:t>
-      </w:r>
-      <w:r>
-        <w:t xml:space="preserve"> huol</w:t>
-      </w:r>
-      <w:r>
-        <w:t>en</w:t>
-      </w:r>
-      <w:r>
-        <w:t>, että kaikki tieto mikä on lähteistä, on jollakin merkintätavalla merkattu lähteistä saaduksi.</w:t>
-      </w:r>
-      <w:r>
-        <w:t xml:space="preserve"> Minimissään siis linkki suluissa tekstin perään.</w:t>
+        <w:t>Tärkeintä on, että pidät huolen, että kaikki tieto mikä on lähteistä, on jollakin merkintätavalla merkattu lähteistä saaduksi. Minimissään siis linkki suluissa tekstin perään.</w:t>
       </w:r>
     </w:p>
     <w:p>
@@ -1826,10 +1795,13 @@
       <w:r>
         <w:t>.</w:t>
       </w:r>
-      <w:bookmarkEnd w:id="1"/>
       <w:bookmarkEnd w:id="2"/>
+      <w:bookmarkEnd w:id="3"/>
       <w:r>
         <w:t xml:space="preserve"> </w:t>
+      </w:r>
+      <w:r>
+        <w:t>Niitäkin voi harkitusti ja vähäisessä määrin käyttää.</w:t>
       </w:r>
     </w:p>
     <w:p>
@@ -1894,6 +1866,7 @@
           <w:id w:val="-934901217"/>
           <w:citation/>
         </w:sdtPr>
+        <w:sdtEndPr/>
         <w:sdtContent>
           <w:r>
             <w:fldChar w:fldCharType="begin"/>
@@ -1942,18 +1915,32 @@
       </w:r>
       <w:proofErr w:type="spellEnd"/>
       <w:r>
-        <w:t xml:space="preserve"> -toiminnoilla. </w:t>
+        <w:t xml:space="preserve"> -toiminnoilla</w:t>
+      </w:r>
+      <w:r>
+        <w:t>:</w:t>
+      </w:r>
+      <w:r>
+        <w:t xml:space="preserve"> </w:t>
+      </w:r>
+      <w:hyperlink r:id="rId16" w:history="1">
+        <w:r>
+          <w:rPr>
+            <w:rStyle w:val="Hyperlink"/>
+          </w:rPr>
+          <w:t>https://myy.haaga-helia.fi/~valju/thesis/HowToUseSourcesCitationsAndBibliographyInWord2007-2013.docx</w:t>
+        </w:r>
+      </w:hyperlink>
+      <w:r>
+        <w:t xml:space="preserve"> </w:t>
+      </w:r>
+      <w:r>
+        <w:t xml:space="preserve"> </w:t>
       </w:r>
     </w:p>
+    <w:p/>
     <w:sdt>
       <w:sdtPr>
-        <w:id w:val="673226819"/>
-        <w:docPartObj>
-          <w:docPartGallery w:val="Bibliographies"/>
-          <w:docPartUnique/>
-        </w:docPartObj>
-      </w:sdtPr>
-      <w:sdtEndPr>
         <w:rPr>
           <w:b w:val="0"/>
           <w:bCs w:val="0"/>
@@ -1962,7 +1949,13 @@
           <w:sz w:val="22"/>
           <w:szCs w:val="22"/>
         </w:rPr>
-      </w:sdtEndPr>
+        <w:id w:val="673226819"/>
+        <w:docPartObj>
+          <w:docPartGallery w:val="Bibliographies"/>
+          <w:docPartUnique/>
+        </w:docPartObj>
+      </w:sdtPr>
+      <w:sdtEndPr/>
       <w:sdtContent>
         <w:p>
           <w:pPr>
@@ -1981,6 +1974,7 @@
             <w:id w:val="111145805"/>
             <w:bibliography/>
           </w:sdtPr>
+          <w:sdtEndPr/>
           <w:sdtContent>
             <w:p>
               <w:pPr>
@@ -2050,46 +2044,16 @@
         </w:numPr>
         <w:ind w:left="432" w:hanging="432"/>
       </w:pPr>
-      <w:r>
+      <w:bookmarkStart w:id="10" w:name="_GoBack"/>
+      <w:bookmarkEnd w:id="10"/>
+      <w:r>
+        <w:lastRenderedPageBreak/>
         <w:t>EXTRA: Eräs opinnäytetyöraportin rakennemalli. Ei tarvitse noudattaa, mutta voit lukea jos arveluttaa minkälainen rakenne olisi hyvä.</w:t>
       </w:r>
     </w:p>
     <w:p>
-      <w:pPr>
-        <w:pStyle w:val="Default"/>
-      </w:pPr>
-      <w:r>
-        <w:t xml:space="preserve">Nyt ei tarvitse yhtä laajaa eikä hienoa teosta tehdä, mutta tuosta voi ehkä saada jotakin </w:t>
-      </w:r>
-      <w:r>
-        <w:t>inspiraatiota</w:t>
-      </w:r>
-      <w:r>
-        <w:t xml:space="preserve"> sekä oman työnsä vaiheiden hahmottelua. Tässä opinnäytetyön rungossa on ajatuks</w:t>
-      </w:r>
-      <w:r>
-        <w:t>i</w:t>
-      </w:r>
-      <w:r>
-        <w:t>na</w:t>
-      </w:r>
-      <w:r>
-        <w:t xml:space="preserve"> mm.</w:t>
-      </w:r>
-      <w:r>
-        <w:t xml:space="preserve">, </w:t>
-      </w:r>
-      <w:r>
-        <w:t xml:space="preserve">1) </w:t>
-      </w:r>
-      <w:r>
-        <w:t xml:space="preserve">ettei mitään toisteta ja </w:t>
-      </w:r>
-      <w:r>
-        <w:t xml:space="preserve">2) </w:t>
-      </w:r>
-      <w:r>
-        <w:t>kaikella on oma paikkansa, eikä työstä tule yhtä puuroa</w:t>
+      <w:r>
+        <w:t>Nyt ei tarvitse yhtä laajaa eikä hienoa teosta tehdä, mutta tuosta voi ehkä saada jotakin inspiraatiota sekä oman työnsä vaiheiden hahmottelua. Tässä opinnäytetyön rungossa on ajatuksina mm., 1) ettei mitään toisteta ja 2) kaikella on oma paikkansa, eikä työstä tule yhtä puuroa</w:t>
       </w:r>
       <w:r>
         <w:t>:</w:t>
@@ -2103,7 +2067,7 @@
           <w:lang w:eastAsia="fi-FI"/>
         </w:rPr>
       </w:pPr>
-      <w:hyperlink r:id="rId16" w:history="1">
+      <w:hyperlink r:id="rId17" w:history="1">
         <w:r>
           <w:rPr>
             <w:rStyle w:val="Hyperlink"/>
@@ -2114,7 +2078,7 @@
       </w:hyperlink>
     </w:p>
     <w:sectPr>
-      <w:footerReference w:type="default" r:id="rId17"/>
+      <w:footerReference w:type="default" r:id="rId18"/>
       <w:pgSz w:w="11906" w:h="16838" w:code="9"/>
       <w:pgMar w:top="257" w:right="851" w:bottom="567" w:left="1134" w:header="567" w:footer="709" w:gutter="1134"/>
       <w:pgNumType w:start="1"/>
@@ -4600,8 +4564,8 @@
   <w:abstractNum w:abstractNumId="22" w15:restartNumberingAfterBreak="0">
     <w:nsid w:val="434D1C3F"/>
     <w:multiLevelType w:val="hybridMultilevel"/>
-    <w:tmpl w:val="304C20CE"/>
-    <w:lvl w:ilvl="0" w:tplc="027A6E3A">
+    <w:tmpl w:val="C19E59D6"/>
+    <w:lvl w:ilvl="0" w:tplc="D542FE6E">
       <w:start w:val="1"/>
       <w:numFmt w:val="bullet"/>
       <w:pStyle w:val="ListParagraph"/>
@@ -7051,6 +7015,9 @@
   </w:num>
   <w:num w:numId="47">
     <w:abstractNumId w:val="38"/>
+  </w:num>
+  <w:num w:numId="48">
+    <w:abstractNumId w:val="25"/>
   </w:num>
   <w:numIdMacAtCleanup w:val="18"/>
 </w:numbering>
@@ -7534,6 +7501,7 @@
   <w:style w:type="character" w:default="1" w:styleId="DefaultParagraphFont">
     <w:name w:val="Default Paragraph Font"/>
     <w:uiPriority w:val="1"/>
+    <w:semiHidden/>
     <w:unhideWhenUsed/>
   </w:style>
   <w:style w:type="table" w:default="1" w:styleId="TableNormal">
@@ -7934,7 +7902,7 @@
     <w:basedOn w:val="Normal"/>
     <w:uiPriority w:val="34"/>
     <w:qFormat/>
-    <w:rsid w:val="00C35FA2"/>
+    <w:rsid w:val="008C1B10"/>
     <w:pPr>
       <w:numPr>
         <w:numId w:val="38"/>
@@ -8512,10 +8480,19 @@
 </file>
 
 <file path=customXml/item1.xml><?xml version="1.0" encoding="utf-8"?>
+<?mso-contentType ?>
+<FormTemplates xmlns="http://schemas.microsoft.com/sharepoint/v3/contenttype/forms">
+  <Display>DocumentLibraryForm</Display>
+  <Edit>DocumentLibraryForm</Edit>
+  <New>DocumentLibraryForm</New>
+</FormTemplates>
+</file>
+
+<file path=customXml/item2.xml><?xml version="1.0" encoding="utf-8"?>
 <LongProperties xmlns="http://schemas.microsoft.com/office/2006/metadata/longProperties"/>
 </file>
 
-<file path=customXml/item2.xml><?xml version="1.0" encoding="utf-8"?>
+<file path=customXml/item3.xml><?xml version="1.0" encoding="utf-8"?>
 <ct:contentTypeSchema xmlns:ct="http://schemas.microsoft.com/office/2006/metadata/contentType" xmlns:ma="http://schemas.microsoft.com/office/2006/metadata/properties/metaAttributes" ct:_="" ma:_="" ma:contentTypeName="Document" ma:contentTypeID="0x01010073BDF69F20310341B542E9F2D5C5B954" ma:contentTypeVersion="14" ma:contentTypeDescription="Create a new document." ma:contentTypeScope="" ma:versionID="b66e31ef9a9b17185ee1f65d8e7b1bad">
   <xsd:schema xmlns:xsd="http://www.w3.org/2001/XMLSchema" xmlns:xs="http://www.w3.org/2001/XMLSchema" xmlns:p="http://schemas.microsoft.com/office/2006/metadata/properties" xmlns:ns3="e6d41205-0a80-4e44-8ef1-774aad4f1e7d" xmlns:ns4="78f062a7-1dd9-4e59-a351-20e031908ecc" targetNamespace="http://schemas.microsoft.com/office/2006/metadata/properties" ma:root="true" ma:fieldsID="d52acc3ec3ff866d8f0dccb5e87e915b" ns3:_="" ns4:_="">
     <xsd:import namespace="e6d41205-0a80-4e44-8ef1-774aad4f1e7d"/>
@@ -8744,19 +8721,10 @@
 </ct:contentTypeSchema>
 </file>
 
-<file path=customXml/item3.xml><?xml version="1.0" encoding="utf-8"?>
+<file path=customXml/item4.xml><?xml version="1.0" encoding="utf-8"?>
 <p:properties xmlns:p="http://schemas.microsoft.com/office/2006/metadata/properties" xmlns:xsi="http://www.w3.org/2001/XMLSchema-instance" xmlns:pc="http://schemas.microsoft.com/office/infopath/2007/PartnerControls">
   <documentManagement/>
 </p:properties>
-</file>
-
-<file path=customXml/item4.xml><?xml version="1.0" encoding="utf-8"?>
-<?mso-contentType ?>
-<FormTemplates xmlns="http://schemas.microsoft.com/sharepoint/v3/contenttype/forms">
-  <Display>DocumentLibraryForm</Display>
-  <Edit>DocumentLibraryForm</Edit>
-  <New>DocumentLibraryForm</New>
-</FormTemplates>
 </file>
 
 <file path=customXml/item5.xml><?xml version="1.0" encoding="utf-8"?>
@@ -8786,6 +8754,14 @@
 </file>
 
 <file path=customXml/itemProps1.xml><?xml version="1.0" encoding="utf-8"?>
+<ds:datastoreItem xmlns:ds="http://schemas.openxmlformats.org/officeDocument/2006/customXml" ds:itemID="{D4E7144A-DAD4-45D0-8466-8148DCBDF08E}">
+  <ds:schemaRefs>
+    <ds:schemaRef ds:uri="http://schemas.microsoft.com/sharepoint/v3/contenttype/forms"/>
+  </ds:schemaRefs>
+</ds:datastoreItem>
+</file>
+
+<file path=customXml/itemProps2.xml><?xml version="1.0" encoding="utf-8"?>
 <ds:datastoreItem xmlns:ds="http://schemas.openxmlformats.org/officeDocument/2006/customXml" ds:itemID="{BAAD63DC-540F-4E51-BB82-F2D51FCEC570}">
   <ds:schemaRefs>
     <ds:schemaRef ds:uri="http://schemas.microsoft.com/office/2006/metadata/longProperties"/>
@@ -8793,7 +8769,7 @@
 </ds:datastoreItem>
 </file>
 
-<file path=customXml/itemProps2.xml><?xml version="1.0" encoding="utf-8"?>
+<file path=customXml/itemProps3.xml><?xml version="1.0" encoding="utf-8"?>
 <ds:datastoreItem xmlns:ds="http://schemas.openxmlformats.org/officeDocument/2006/customXml" ds:itemID="{849BA5B3-F8FA-4C09-B0E9-0630A6242BE1}">
   <ds:schemaRefs>
     <ds:schemaRef ds:uri="http://schemas.microsoft.com/office/2006/metadata/contentType"/>
@@ -8812,33 +8788,17 @@
 </ds:datastoreItem>
 </file>
 
-<file path=customXml/itemProps3.xml><?xml version="1.0" encoding="utf-8"?>
+<file path=customXml/itemProps4.xml><?xml version="1.0" encoding="utf-8"?>
 <ds:datastoreItem xmlns:ds="http://schemas.openxmlformats.org/officeDocument/2006/customXml" ds:itemID="{BF44E833-C889-49E9-81CF-44E15FF0B543}">
   <ds:schemaRefs>
+    <ds:schemaRef ds:uri="http://schemas.microsoft.com/office/2006/metadata/properties"/>
     <ds:schemaRef ds:uri="http://schemas.microsoft.com/office/infopath/2007/PartnerControls"/>
-    <ds:schemaRef ds:uri="http://www.w3.org/XML/1998/namespace"/>
-    <ds:schemaRef ds:uri="http://purl.org/dc/terms/"/>
-    <ds:schemaRef ds:uri="http://purl.org/dc/elements/1.1/"/>
-    <ds:schemaRef ds:uri="78f062a7-1dd9-4e59-a351-20e031908ecc"/>
-    <ds:schemaRef ds:uri="http://schemas.microsoft.com/office/2006/documentManagement/types"/>
-    <ds:schemaRef ds:uri="http://purl.org/dc/dcmitype/"/>
-    <ds:schemaRef ds:uri="e6d41205-0a80-4e44-8ef1-774aad4f1e7d"/>
-    <ds:schemaRef ds:uri="http://schemas.openxmlformats.org/package/2006/metadata/core-properties"/>
-    <ds:schemaRef ds:uri="http://schemas.microsoft.com/office/2006/metadata/properties"/>
-  </ds:schemaRefs>
-</ds:datastoreItem>
-</file>
-
-<file path=customXml/itemProps4.xml><?xml version="1.0" encoding="utf-8"?>
-<ds:datastoreItem xmlns:ds="http://schemas.openxmlformats.org/officeDocument/2006/customXml" ds:itemID="{D4E7144A-DAD4-45D0-8466-8148DCBDF08E}">
-  <ds:schemaRefs>
-    <ds:schemaRef ds:uri="http://schemas.microsoft.com/sharepoint/v3/contenttype/forms"/>
   </ds:schemaRefs>
 </ds:datastoreItem>
 </file>
 
 <file path=customXml/itemProps5.xml><?xml version="1.0" encoding="utf-8"?>
-<ds:datastoreItem xmlns:ds="http://schemas.openxmlformats.org/officeDocument/2006/customXml" ds:itemID="{590E54C3-165B-4C62-B5AA-5A8DC9A73A18}">
+<ds:datastoreItem xmlns:ds="http://schemas.openxmlformats.org/officeDocument/2006/customXml" ds:itemID="{D8017233-F2D9-4F7E-B134-6FD46102A3D6}">
   <ds:schemaRefs>
     <ds:schemaRef ds:uri="http://schemas.openxmlformats.org/officeDocument/2006/bibliography"/>
   </ds:schemaRefs>

</xml_diff>